<commit_message>
Added table of contents to \Dokumentáció.doc
</commit_message>
<xml_diff>
--- a/Dokumentáció.docx
+++ b/Dokumentáció.docx
@@ -4,9 +4,10 @@
   <w:body>
     <w:p>
       <w:pPr>
+        <w:spacing w:before="5600"/>
         <w:jc w:val="center"/>
         <w:rPr>
-          <w:rFonts w:asciiTheme="majorHAnsi" w:eastAsiaTheme="majorEastAsia" w:hAnsiTheme="majorHAnsi" w:cstheme="majorBidi"/>
+          <w:rFonts w:ascii="Times New Roman" w:eastAsiaTheme="majorEastAsia" w:hAnsi="Times New Roman" w:cs="Times New Roman"/>
           <w:spacing w:val="-10"/>
           <w:kern w:val="28"/>
           <w:sz w:val="56"/>
@@ -15,20 +16,572 @@
       </w:pPr>
       <w:r>
         <w:rPr>
-          <w:rFonts w:ascii="Goudy Stout" w:hAnsi="Goudy Stout"/>
-          <w:sz w:val="56"/>
+          <w:rFonts w:ascii="Times New Roman" w:hAnsi="Times New Roman" w:cs="Times New Roman"/>
+          <w:sz w:val="96"/>
           <w:szCs w:val="56"/>
         </w:rPr>
         <w:t>Dokumentáció</w:t>
       </w:r>
       <w:r>
         <w:rPr>
+          <w:rFonts w:ascii="Times New Roman" w:hAnsi="Times New Roman" w:cs="Times New Roman"/>
           <w:sz w:val="56"/>
           <w:szCs w:val="56"/>
         </w:rPr>
         <w:br w:type="page"/>
       </w:r>
     </w:p>
+    <w:sdt>
+      <w:sdtPr>
+        <w:id w:val="-48309397"/>
+        <w:docPartObj>
+          <w:docPartGallery w:val="Table of Contents"/>
+          <w:docPartUnique/>
+        </w:docPartObj>
+      </w:sdtPr>
+      <w:sdtEndPr>
+        <w:rPr>
+          <w:rFonts w:asciiTheme="minorHAnsi" w:eastAsiaTheme="minorHAnsi" w:hAnsiTheme="minorHAnsi" w:cstheme="minorBidi"/>
+          <w:b/>
+          <w:bCs/>
+          <w:sz w:val="22"/>
+          <w:szCs w:val="22"/>
+          <w:lang w:eastAsia="en-US"/>
+        </w:rPr>
+      </w:sdtEndPr>
+      <w:sdtContent>
+        <w:p>
+          <w:pPr>
+            <w:pStyle w:val="Tartalomjegyzkcmsora"/>
+          </w:pPr>
+          <w:r>
+            <w:t>Tartalom</w:t>
+          </w:r>
+        </w:p>
+        <w:p>
+          <w:pPr>
+            <w:pStyle w:val="TJ1"/>
+            <w:tabs>
+              <w:tab w:val="right" w:leader="dot" w:pos="9062"/>
+            </w:tabs>
+            <w:rPr>
+              <w:rFonts w:eastAsiaTheme="minorEastAsia"/>
+              <w:noProof/>
+              <w:lang w:eastAsia="hu-HU"/>
+            </w:rPr>
+          </w:pPr>
+          <w:r>
+            <w:fldChar w:fldCharType="begin"/>
+          </w:r>
+          <w:r>
+            <w:instrText xml:space="preserve"> TOC \o "1-3" \h \z \u </w:instrText>
+          </w:r>
+          <w:r>
+            <w:fldChar w:fldCharType="separate"/>
+          </w:r>
+          <w:hyperlink w:anchor="_Toc131505768" w:history="1">
+            <w:r>
+              <w:rPr>
+                <w:rStyle w:val="Hiperhivatkozs"/>
+                <w:b/>
+                <w:noProof/>
+                <w:sz w:val="24"/>
+              </w:rPr>
+              <w:t>Számolás</w:t>
+            </w:r>
+            <w:r>
+              <w:rPr>
+                <w:noProof/>
+                <w:webHidden/>
+              </w:rPr>
+              <w:tab/>
+            </w:r>
+            <w:r>
+              <w:rPr>
+                <w:noProof/>
+                <w:webHidden/>
+              </w:rPr>
+              <w:fldChar w:fldCharType="begin"/>
+            </w:r>
+            <w:r>
+              <w:rPr>
+                <w:noProof/>
+                <w:webHidden/>
+              </w:rPr>
+              <w:instrText xml:space="preserve"> PAGEREF _Toc131505768 \h </w:instrText>
+            </w:r>
+            <w:r>
+              <w:rPr>
+                <w:noProof/>
+                <w:webHidden/>
+              </w:rPr>
+            </w:r>
+            <w:r>
+              <w:rPr>
+                <w:noProof/>
+                <w:webHidden/>
+              </w:rPr>
+              <w:fldChar w:fldCharType="separate"/>
+            </w:r>
+            <w:r>
+              <w:rPr>
+                <w:noProof/>
+                <w:webHidden/>
+              </w:rPr>
+              <w:t>3</w:t>
+            </w:r>
+            <w:r>
+              <w:rPr>
+                <w:noProof/>
+                <w:webHidden/>
+              </w:rPr>
+              <w:fldChar w:fldCharType="end"/>
+            </w:r>
+          </w:hyperlink>
+        </w:p>
+        <w:p>
+          <w:pPr>
+            <w:pStyle w:val="TJ2"/>
+            <w:tabs>
+              <w:tab w:val="right" w:leader="dot" w:pos="9062"/>
+            </w:tabs>
+            <w:rPr>
+              <w:rFonts w:eastAsiaTheme="minorEastAsia"/>
+              <w:noProof/>
+              <w:lang w:eastAsia="hu-HU"/>
+            </w:rPr>
+          </w:pPr>
+          <w:hyperlink w:anchor="_Toc131505769" w:history="1">
+            <w:r>
+              <w:rPr>
+                <w:rStyle w:val="Hiperhivatkozs"/>
+                <w:bCs/>
+                <w:noProof/>
+                <w:spacing w:val="5"/>
+              </w:rPr>
+              <w:t>PC</w:t>
+            </w:r>
+            <w:r>
+              <w:rPr>
+                <w:noProof/>
+                <w:webHidden/>
+              </w:rPr>
+              <w:tab/>
+            </w:r>
+            <w:r>
+              <w:rPr>
+                <w:noProof/>
+                <w:webHidden/>
+              </w:rPr>
+              <w:fldChar w:fldCharType="begin"/>
+            </w:r>
+            <w:r>
+              <w:rPr>
+                <w:noProof/>
+                <w:webHidden/>
+              </w:rPr>
+              <w:instrText xml:space="preserve"> PAGEREF _Toc131505769 \h </w:instrText>
+            </w:r>
+            <w:r>
+              <w:rPr>
+                <w:noProof/>
+                <w:webHidden/>
+              </w:rPr>
+            </w:r>
+            <w:r>
+              <w:rPr>
+                <w:noProof/>
+                <w:webHidden/>
+              </w:rPr>
+              <w:fldChar w:fldCharType="separate"/>
+            </w:r>
+            <w:r>
+              <w:rPr>
+                <w:noProof/>
+                <w:webHidden/>
+              </w:rPr>
+              <w:t>3</w:t>
+            </w:r>
+            <w:r>
+              <w:rPr>
+                <w:noProof/>
+                <w:webHidden/>
+              </w:rPr>
+              <w:fldChar w:fldCharType="end"/>
+            </w:r>
+          </w:hyperlink>
+        </w:p>
+        <w:p>
+          <w:pPr>
+            <w:pStyle w:val="TJ2"/>
+            <w:tabs>
+              <w:tab w:val="right" w:leader="dot" w:pos="9062"/>
+            </w:tabs>
+            <w:rPr>
+              <w:rFonts w:eastAsiaTheme="minorEastAsia"/>
+              <w:noProof/>
+              <w:lang w:eastAsia="hu-HU"/>
+            </w:rPr>
+          </w:pPr>
+          <w:hyperlink w:anchor="_Toc131505770" w:history="1">
+            <w:r>
+              <w:rPr>
+                <w:rStyle w:val="Hiperhivatkozs"/>
+                <w:bCs/>
+                <w:noProof/>
+                <w:spacing w:val="5"/>
+              </w:rPr>
+              <w:t>Telefonok</w:t>
+            </w:r>
+            <w:r>
+              <w:rPr>
+                <w:noProof/>
+                <w:webHidden/>
+              </w:rPr>
+              <w:tab/>
+            </w:r>
+            <w:r>
+              <w:rPr>
+                <w:noProof/>
+                <w:webHidden/>
+              </w:rPr>
+              <w:fldChar w:fldCharType="begin"/>
+            </w:r>
+            <w:r>
+              <w:rPr>
+                <w:noProof/>
+                <w:webHidden/>
+              </w:rPr>
+              <w:instrText xml:space="preserve"> PAGEREF _Toc131505770 \h </w:instrText>
+            </w:r>
+            <w:r>
+              <w:rPr>
+                <w:noProof/>
+                <w:webHidden/>
+              </w:rPr>
+            </w:r>
+            <w:r>
+              <w:rPr>
+                <w:noProof/>
+                <w:webHidden/>
+              </w:rPr>
+              <w:fldChar w:fldCharType="separate"/>
+            </w:r>
+            <w:r>
+              <w:rPr>
+                <w:noProof/>
+                <w:webHidden/>
+              </w:rPr>
+              <w:t>3</w:t>
+            </w:r>
+            <w:r>
+              <w:rPr>
+                <w:noProof/>
+                <w:webHidden/>
+              </w:rPr>
+              <w:fldChar w:fldCharType="end"/>
+            </w:r>
+          </w:hyperlink>
+        </w:p>
+        <w:p>
+          <w:pPr>
+            <w:pStyle w:val="TJ2"/>
+            <w:tabs>
+              <w:tab w:val="right" w:leader="dot" w:pos="9062"/>
+            </w:tabs>
+            <w:rPr>
+              <w:rFonts w:eastAsiaTheme="minorEastAsia"/>
+              <w:noProof/>
+              <w:lang w:eastAsia="hu-HU"/>
+            </w:rPr>
+          </w:pPr>
+          <w:hyperlink w:anchor="_Toc131505771" w:history="1">
+            <w:r>
+              <w:rPr>
+                <w:rStyle w:val="Hiperhivatkozs"/>
+                <w:bCs/>
+                <w:noProof/>
+                <w:spacing w:val="5"/>
+              </w:rPr>
+              <w:t>Wifi</w:t>
+            </w:r>
+            <w:r>
+              <w:rPr>
+                <w:noProof/>
+                <w:webHidden/>
+              </w:rPr>
+              <w:tab/>
+            </w:r>
+            <w:r>
+              <w:rPr>
+                <w:noProof/>
+                <w:webHidden/>
+              </w:rPr>
+              <w:fldChar w:fldCharType="begin"/>
+            </w:r>
+            <w:r>
+              <w:rPr>
+                <w:noProof/>
+                <w:webHidden/>
+              </w:rPr>
+              <w:instrText xml:space="preserve"> PAGEREF _Toc131505771 \h </w:instrText>
+            </w:r>
+            <w:r>
+              <w:rPr>
+                <w:noProof/>
+                <w:webHidden/>
+              </w:rPr>
+            </w:r>
+            <w:r>
+              <w:rPr>
+                <w:noProof/>
+                <w:webHidden/>
+              </w:rPr>
+              <w:fldChar w:fldCharType="separate"/>
+            </w:r>
+            <w:r>
+              <w:rPr>
+                <w:noProof/>
+                <w:webHidden/>
+              </w:rPr>
+              <w:t>3</w:t>
+            </w:r>
+            <w:r>
+              <w:rPr>
+                <w:noProof/>
+                <w:webHidden/>
+              </w:rPr>
+              <w:fldChar w:fldCharType="end"/>
+            </w:r>
+          </w:hyperlink>
+        </w:p>
+        <w:p>
+          <w:pPr>
+            <w:pStyle w:val="TJ2"/>
+            <w:tabs>
+              <w:tab w:val="right" w:leader="dot" w:pos="9062"/>
+            </w:tabs>
+            <w:rPr>
+              <w:rFonts w:eastAsiaTheme="minorEastAsia"/>
+              <w:noProof/>
+              <w:lang w:eastAsia="hu-HU"/>
+            </w:rPr>
+          </w:pPr>
+          <w:hyperlink w:anchor="_Toc131505772" w:history="1">
+            <w:r>
+              <w:rPr>
+                <w:rStyle w:val="Hiperhivatkozs"/>
+                <w:bCs/>
+                <w:noProof/>
+                <w:spacing w:val="5"/>
+              </w:rPr>
+              <w:t>Switchek</w:t>
+            </w:r>
+            <w:r>
+              <w:rPr>
+                <w:noProof/>
+                <w:webHidden/>
+              </w:rPr>
+              <w:tab/>
+            </w:r>
+            <w:r>
+              <w:rPr>
+                <w:noProof/>
+                <w:webHidden/>
+              </w:rPr>
+              <w:fldChar w:fldCharType="begin"/>
+            </w:r>
+            <w:r>
+              <w:rPr>
+                <w:noProof/>
+                <w:webHidden/>
+              </w:rPr>
+              <w:instrText xml:space="preserve"> PAGEREF _Toc131505772 \h </w:instrText>
+            </w:r>
+            <w:r>
+              <w:rPr>
+                <w:noProof/>
+                <w:webHidden/>
+              </w:rPr>
+            </w:r>
+            <w:r>
+              <w:rPr>
+                <w:noProof/>
+                <w:webHidden/>
+              </w:rPr>
+              <w:fldChar w:fldCharType="separate"/>
+            </w:r>
+            <w:r>
+              <w:rPr>
+                <w:noProof/>
+                <w:webHidden/>
+              </w:rPr>
+              <w:t>3</w:t>
+            </w:r>
+            <w:r>
+              <w:rPr>
+                <w:noProof/>
+                <w:webHidden/>
+              </w:rPr>
+              <w:fldChar w:fldCharType="end"/>
+            </w:r>
+          </w:hyperlink>
+        </w:p>
+        <w:p>
+          <w:pPr>
+            <w:pStyle w:val="TJ2"/>
+            <w:tabs>
+              <w:tab w:val="right" w:leader="dot" w:pos="9062"/>
+            </w:tabs>
+            <w:rPr>
+              <w:rFonts w:eastAsiaTheme="minorEastAsia"/>
+              <w:noProof/>
+              <w:lang w:eastAsia="hu-HU"/>
+            </w:rPr>
+          </w:pPr>
+          <w:hyperlink w:anchor="_Toc131505773" w:history="1">
+            <w:r>
+              <w:rPr>
+                <w:rStyle w:val="Hiperhivatkozs"/>
+                <w:bCs/>
+                <w:noProof/>
+                <w:spacing w:val="5"/>
+              </w:rPr>
+              <w:t>Nyomtatók</w:t>
+            </w:r>
+            <w:r>
+              <w:rPr>
+                <w:noProof/>
+                <w:webHidden/>
+              </w:rPr>
+              <w:tab/>
+            </w:r>
+            <w:r>
+              <w:rPr>
+                <w:noProof/>
+                <w:webHidden/>
+              </w:rPr>
+              <w:fldChar w:fldCharType="begin"/>
+            </w:r>
+            <w:r>
+              <w:rPr>
+                <w:noProof/>
+                <w:webHidden/>
+              </w:rPr>
+              <w:instrText xml:space="preserve"> PAGEREF _Toc131505773 \h </w:instrText>
+            </w:r>
+            <w:r>
+              <w:rPr>
+                <w:noProof/>
+                <w:webHidden/>
+              </w:rPr>
+            </w:r>
+            <w:r>
+              <w:rPr>
+                <w:noProof/>
+                <w:webHidden/>
+              </w:rPr>
+              <w:fldChar w:fldCharType="separate"/>
+            </w:r>
+            <w:r>
+              <w:rPr>
+                <w:noProof/>
+                <w:webHidden/>
+              </w:rPr>
+              <w:t>3</w:t>
+            </w:r>
+            <w:r>
+              <w:rPr>
+                <w:noProof/>
+                <w:webHidden/>
+              </w:rPr>
+              <w:fldChar w:fldCharType="end"/>
+            </w:r>
+          </w:hyperlink>
+        </w:p>
+        <w:p>
+          <w:pPr>
+            <w:pStyle w:val="TJ2"/>
+            <w:tabs>
+              <w:tab w:val="right" w:leader="dot" w:pos="9062"/>
+            </w:tabs>
+            <w:rPr>
+              <w:rFonts w:eastAsiaTheme="minorEastAsia"/>
+              <w:noProof/>
+              <w:lang w:eastAsia="hu-HU"/>
+            </w:rPr>
+          </w:pPr>
+          <w:hyperlink w:anchor="_Toc131505774" w:history="1">
+            <w:r>
+              <w:rPr>
+                <w:rStyle w:val="Hiperhivatkozs"/>
+                <w:bCs/>
+                <w:noProof/>
+                <w:spacing w:val="5"/>
+              </w:rPr>
+              <w:t>Server</w:t>
+            </w:r>
+            <w:r>
+              <w:rPr>
+                <w:noProof/>
+                <w:webHidden/>
+              </w:rPr>
+              <w:tab/>
+            </w:r>
+            <w:r>
+              <w:rPr>
+                <w:noProof/>
+                <w:webHidden/>
+              </w:rPr>
+              <w:fldChar w:fldCharType="begin"/>
+            </w:r>
+            <w:r>
+              <w:rPr>
+                <w:noProof/>
+                <w:webHidden/>
+              </w:rPr>
+              <w:instrText xml:space="preserve"> PAGEREF _Toc131505774 \h </w:instrText>
+            </w:r>
+            <w:r>
+              <w:rPr>
+                <w:noProof/>
+                <w:webHidden/>
+              </w:rPr>
+            </w:r>
+            <w:r>
+              <w:rPr>
+                <w:noProof/>
+                <w:webHidden/>
+              </w:rPr>
+              <w:fldChar w:fldCharType="separate"/>
+            </w:r>
+            <w:r>
+              <w:rPr>
+                <w:noProof/>
+                <w:webHidden/>
+              </w:rPr>
+              <w:t>3</w:t>
+            </w:r>
+            <w:r>
+              <w:rPr>
+                <w:noProof/>
+                <w:webHidden/>
+              </w:rPr>
+              <w:fldChar w:fldCharType="end"/>
+            </w:r>
+          </w:hyperlink>
+        </w:p>
+        <w:p>
+          <w:r>
+            <w:rPr>
+              <w:b/>
+              <w:bCs/>
+            </w:rPr>
+            <w:fldChar w:fldCharType="end"/>
+          </w:r>
+        </w:p>
+      </w:sdtContent>
+    </w:sdt>
     <w:p>
       <w:pPr>
         <w:rPr>
@@ -40,33 +593,39 @@
         </w:rPr>
       </w:pPr>
       <w:r>
-        <w:lastRenderedPageBreak/>
         <w:br w:type="page"/>
       </w:r>
+      <w:bookmarkStart w:id="0" w:name="_GoBack"/>
+      <w:bookmarkEnd w:id="0"/>
     </w:p>
     <w:p>
       <w:pPr>
-        <w:pStyle w:val="Cm"/>
-        <w:jc w:val="center"/>
+        <w:pStyle w:val="Cmsor1"/>
       </w:pPr>
+      <w:bookmarkStart w:id="1" w:name="_Toc131505768"/>
       <w:r>
         <w:lastRenderedPageBreak/>
         <w:t>Számolás</w:t>
       </w:r>
+      <w:bookmarkEnd w:id="1"/>
     </w:p>
     <w:p>
       <w:pPr>
-        <w:pStyle w:val="Alcmegy"/>
+        <w:pStyle w:val="Cmsor2"/>
         <w:rPr>
           <w:rStyle w:val="Ershivatkozs"/>
+          <w:b w:val="0"/>
         </w:rPr>
       </w:pPr>
+      <w:bookmarkStart w:id="2" w:name="_Toc131505769"/>
       <w:r>
         <w:rPr>
           <w:rStyle w:val="Ershivatkozs"/>
+          <w:b w:val="0"/>
         </w:rPr>
         <w:t>PC</w:t>
       </w:r>
+      <w:bookmarkEnd w:id="2"/>
     </w:p>
     <w:tbl>
       <w:tblPr>
@@ -412,10 +971,7 @@
           </w:tcPr>
           <w:p>
             <w:r>
-              <w:t>/2</w:t>
-            </w:r>
-            <w:r>
-              <w:t>9</w:t>
+              <w:t>/29</w:t>
             </w:r>
           </w:p>
         </w:tc>
@@ -430,19 +986,21 @@
     </w:p>
     <w:p>
       <w:pPr>
-        <w:pStyle w:val="Alcmegy"/>
+        <w:pStyle w:val="Cmsor2"/>
         <w:rPr>
           <w:rStyle w:val="Ershivatkozs"/>
-          <w:b/>
+          <w:b w:val="0"/>
         </w:rPr>
       </w:pPr>
+      <w:bookmarkStart w:id="3" w:name="_Toc131505770"/>
       <w:r>
         <w:rPr>
           <w:rStyle w:val="Ershivatkozs"/>
-          <w:b/>
+          <w:b w:val="0"/>
         </w:rPr>
         <w:t>Telefonok</w:t>
       </w:r>
+      <w:bookmarkEnd w:id="3"/>
     </w:p>
     <w:tbl>
       <w:tblPr>
@@ -805,19 +1363,21 @@
     </w:p>
     <w:p>
       <w:pPr>
-        <w:pStyle w:val="Alcmegy"/>
+        <w:pStyle w:val="Cmsor2"/>
         <w:rPr>
           <w:rStyle w:val="Ershivatkozs"/>
-          <w:b/>
+          <w:b w:val="0"/>
         </w:rPr>
       </w:pPr>
+      <w:bookmarkStart w:id="4" w:name="_Toc131505771"/>
       <w:r>
         <w:rPr>
           <w:rStyle w:val="Ershivatkozs"/>
-          <w:b/>
+          <w:b w:val="0"/>
         </w:rPr>
         <w:t>Wifi</w:t>
       </w:r>
+      <w:bookmarkEnd w:id="4"/>
     </w:p>
     <w:tbl>
       <w:tblPr>
@@ -965,20 +1525,22 @@
     </w:p>
     <w:p>
       <w:pPr>
-        <w:pStyle w:val="Alcmegy"/>
+        <w:pStyle w:val="Cmsor2"/>
         <w:rPr>
           <w:rStyle w:val="Ershivatkozs"/>
-          <w:b/>
+          <w:b w:val="0"/>
         </w:rPr>
       </w:pPr>
+      <w:bookmarkStart w:id="5" w:name="_Toc131505772"/>
       <w:proofErr w:type="spellStart"/>
       <w:r>
         <w:rPr>
           <w:rStyle w:val="Ershivatkozs"/>
-          <w:b/>
+          <w:b w:val="0"/>
         </w:rPr>
         <w:t>Switchek</w:t>
       </w:r>
+      <w:bookmarkEnd w:id="5"/>
       <w:proofErr w:type="spellEnd"/>
     </w:p>
     <w:tbl>
@@ -1126,19 +1688,21 @@
     </w:p>
     <w:p>
       <w:pPr>
-        <w:pStyle w:val="Alcmegy"/>
+        <w:pStyle w:val="Cmsor2"/>
         <w:rPr>
           <w:rStyle w:val="Ershivatkozs"/>
-          <w:b/>
+          <w:b w:val="0"/>
         </w:rPr>
       </w:pPr>
+      <w:bookmarkStart w:id="6" w:name="_Toc131505773"/>
       <w:r>
         <w:rPr>
           <w:rStyle w:val="Ershivatkozs"/>
-          <w:b/>
+          <w:b w:val="0"/>
         </w:rPr>
         <w:t>Nyomtatók</w:t>
       </w:r>
+      <w:bookmarkEnd w:id="6"/>
     </w:p>
     <w:tbl>
       <w:tblPr>
@@ -1267,10 +1831,7 @@
           </w:tcPr>
           <w:p>
             <w:r>
-              <w:t>/2</w:t>
-            </w:r>
-            <w:r>
-              <w:t>9</w:t>
+              <w:t>/29</w:t>
             </w:r>
           </w:p>
         </w:tc>
@@ -1286,26 +1847,21 @@
     </w:p>
     <w:p>
       <w:pPr>
-        <w:pStyle w:val="Alcmegy"/>
+        <w:pStyle w:val="Cmsor2"/>
         <w:rPr>
           <w:rStyle w:val="Ershivatkozs"/>
-          <w:b/>
+          <w:b w:val="0"/>
         </w:rPr>
       </w:pPr>
+      <w:bookmarkStart w:id="7" w:name="_Toc131505774"/>
       <w:r>
         <w:rPr>
           <w:rStyle w:val="Ershivatkozs"/>
-          <w:b/>
+          <w:b w:val="0"/>
         </w:rPr>
-        <w:t>S</w:t>
+        <w:t>Server</w:t>
       </w:r>
-      <w:r>
-        <w:rPr>
-          <w:rStyle w:val="Ershivatkozs"/>
-          <w:b/>
-        </w:rPr>
-        <w:t>erver</w:t>
-      </w:r>
+      <w:bookmarkEnd w:id="7"/>
     </w:p>
     <w:tbl>
       <w:tblPr>
@@ -1434,10 +1990,7 @@
           </w:tcPr>
           <w:p>
             <w:r>
-              <w:t>/</w:t>
-            </w:r>
-            <w:r>
-              <w:t>30</w:t>
+              <w:t>/30</w:t>
             </w:r>
           </w:p>
         </w:tc>
@@ -1450,17 +2003,140 @@
           <w:b w:val="0"/>
         </w:rPr>
       </w:pPr>
-      <w:bookmarkStart w:id="0" w:name="_GoBack"/>
-      <w:bookmarkEnd w:id="0"/>
     </w:p>
     <w:sectPr>
+      <w:footerReference w:type="default" r:id="rId6"/>
       <w:pgSz w:w="11906" w:h="16838"/>
       <w:pgMar w:top="1417" w:right="1417" w:bottom="1417" w:left="1417" w:header="708" w:footer="708" w:gutter="0"/>
+      <w:pgNumType w:start="1"/>
       <w:cols w:space="708"/>
+      <w:titlePg/>
       <w:docGrid w:linePitch="360"/>
     </w:sectPr>
   </w:body>
 </w:document>
+</file>
+
+<file path=word/endnotes.xml><?xml version="1.0" encoding="utf-8"?>
+<w:endnotes xmlns:wpc="http://schemas.microsoft.com/office/word/2010/wordprocessingCanvas" xmlns:cx="http://schemas.microsoft.com/office/drawing/2014/chartex" xmlns:cx1="http://schemas.microsoft.com/office/drawing/2015/9/8/chartex" xmlns:cx2="http://schemas.microsoft.com/office/drawing/2015/10/21/chartex" xmlns:cx3="http://schemas.microsoft.com/office/drawing/2016/5/9/chartex" xmlns:cx4="http://schemas.microsoft.com/office/drawing/2016/5/10/chartex" xmlns:cx5="http://schemas.microsoft.com/office/drawing/2016/5/11/chartex" xmlns:cx6="http://schemas.microsoft.com/office/drawing/2016/5/12/chartex" xmlns:cx7="http://schemas.microsoft.com/office/drawing/2016/5/13/chartex" xmlns:cx8="http://schemas.microsoft.com/office/drawing/2016/5/14/chartex" xmlns:mc="http://schemas.openxmlformats.org/markup-compatibility/2006" xmlns:aink="http://schemas.microsoft.com/office/drawing/2016/ink" xmlns:am3d="http://schemas.microsoft.com/office/drawing/2017/model3d" xmlns:o="urn:schemas-microsoft-com:office:office" xmlns:r="http://schemas.openxmlformats.org/officeDocument/2006/relationships" xmlns:m="http://schemas.openxmlformats.org/officeDocument/2006/math" xmlns:v="urn:schemas-microsoft-com:vml" xmlns:wp14="http://schemas.microsoft.com/office/word/2010/wordprocessingDrawing" xmlns:wp="http://schemas.openxmlformats.org/drawingml/2006/wordprocessingDrawing" xmlns:w10="urn:schemas-microsoft-com:office:word" xmlns:w="http://schemas.openxmlformats.org/wordprocessingml/2006/main" xmlns:w14="http://schemas.microsoft.com/office/word/2010/wordml" xmlns:w15="http://schemas.microsoft.com/office/word/2012/wordml" xmlns:w16cid="http://schemas.microsoft.com/office/word/2016/wordml/cid" xmlns:w16se="http://schemas.microsoft.com/office/word/2015/wordml/symex" xmlns:wpg="http://schemas.microsoft.com/office/word/2010/wordprocessingGroup" xmlns:wpi="http://schemas.microsoft.com/office/word/2010/wordprocessingInk" xmlns:wne="http://schemas.microsoft.com/office/word/2006/wordml" xmlns:wps="http://schemas.microsoft.com/office/word/2010/wordprocessingShape" mc:Ignorable="w14 w15 w16se w16cid wp14">
+  <w:endnote w:type="separator" w:id="-1">
+    <w:p>
+      <w:pPr>
+        <w:spacing w:after="0" w:line="240" w:lineRule="auto"/>
+      </w:pPr>
+      <w:r>
+        <w:separator/>
+      </w:r>
+    </w:p>
+  </w:endnote>
+  <w:endnote w:type="continuationSeparator" w:id="0">
+    <w:p>
+      <w:pPr>
+        <w:spacing w:after="0" w:line="240" w:lineRule="auto"/>
+      </w:pPr>
+      <w:r>
+        <w:continuationSeparator/>
+      </w:r>
+    </w:p>
+  </w:endnote>
+</w:endnotes>
+</file>
+
+<file path=word/footer1.xml><?xml version="1.0" encoding="utf-8"?>
+<w:ftr xmlns:wpc="http://schemas.microsoft.com/office/word/2010/wordprocessingCanvas" xmlns:cx="http://schemas.microsoft.com/office/drawing/2014/chartex" xmlns:cx1="http://schemas.microsoft.com/office/drawing/2015/9/8/chartex" xmlns:cx2="http://schemas.microsoft.com/office/drawing/2015/10/21/chartex" xmlns:cx3="http://schemas.microsoft.com/office/drawing/2016/5/9/chartex" xmlns:cx4="http://schemas.microsoft.com/office/drawing/2016/5/10/chartex" xmlns:cx5="http://schemas.microsoft.com/office/drawing/2016/5/11/chartex" xmlns:cx6="http://schemas.microsoft.com/office/drawing/2016/5/12/chartex" xmlns:cx7="http://schemas.microsoft.com/office/drawing/2016/5/13/chartex" xmlns:cx8="http://schemas.microsoft.com/office/drawing/2016/5/14/chartex" xmlns:mc="http://schemas.openxmlformats.org/markup-compatibility/2006" xmlns:aink="http://schemas.microsoft.com/office/drawing/2016/ink" xmlns:am3d="http://schemas.microsoft.com/office/drawing/2017/model3d" xmlns:o="urn:schemas-microsoft-com:office:office" xmlns:r="http://schemas.openxmlformats.org/officeDocument/2006/relationships" xmlns:m="http://schemas.openxmlformats.org/officeDocument/2006/math" xmlns:v="urn:schemas-microsoft-com:vml" xmlns:wp14="http://schemas.microsoft.com/office/word/2010/wordprocessingDrawing" xmlns:wp="http://schemas.openxmlformats.org/drawingml/2006/wordprocessingDrawing" xmlns:w10="urn:schemas-microsoft-com:office:word" xmlns:w="http://schemas.openxmlformats.org/wordprocessingml/2006/main" xmlns:w14="http://schemas.microsoft.com/office/word/2010/wordml" xmlns:w15="http://schemas.microsoft.com/office/word/2012/wordml" xmlns:w16cid="http://schemas.microsoft.com/office/word/2016/wordml/cid" xmlns:w16se="http://schemas.microsoft.com/office/word/2015/wordml/symex" xmlns:wpg="http://schemas.microsoft.com/office/word/2010/wordprocessingGroup" xmlns:wpi="http://schemas.microsoft.com/office/word/2010/wordprocessingInk" xmlns:wne="http://schemas.microsoft.com/office/word/2006/wordml" xmlns:wps="http://schemas.microsoft.com/office/word/2010/wordprocessingShape" mc:Ignorable="w14 w15 w16se w16cid wp14">
+  <w:p>
+    <w:pPr>
+      <w:pBdr>
+        <w:left w:val="single" w:sz="12" w:space="11" w:color="4472C4" w:themeColor="accent1"/>
+      </w:pBdr>
+      <w:tabs>
+        <w:tab w:val="left" w:pos="622"/>
+      </w:tabs>
+      <w:spacing w:after="0"/>
+      <w:rPr>
+        <w:rFonts w:asciiTheme="majorHAnsi" w:eastAsiaTheme="majorEastAsia" w:hAnsiTheme="majorHAnsi" w:cstheme="majorBidi"/>
+        <w:color w:val="2F5496" w:themeColor="accent1" w:themeShade="BF"/>
+        <w:sz w:val="26"/>
+        <w:szCs w:val="26"/>
+      </w:rPr>
+    </w:pPr>
+    <w:r>
+      <w:rPr>
+        <w:rFonts w:asciiTheme="majorHAnsi" w:eastAsiaTheme="majorEastAsia" w:hAnsiTheme="majorHAnsi" w:cstheme="majorBidi"/>
+        <w:color w:val="2F5496" w:themeColor="accent1" w:themeShade="BF"/>
+        <w:sz w:val="26"/>
+        <w:szCs w:val="26"/>
+      </w:rPr>
+      <w:fldChar w:fldCharType="begin"/>
+    </w:r>
+    <w:r>
+      <w:rPr>
+        <w:rFonts w:asciiTheme="majorHAnsi" w:eastAsiaTheme="majorEastAsia" w:hAnsiTheme="majorHAnsi" w:cstheme="majorBidi"/>
+        <w:color w:val="2F5496" w:themeColor="accent1" w:themeShade="BF"/>
+        <w:sz w:val="26"/>
+        <w:szCs w:val="26"/>
+      </w:rPr>
+      <w:instrText>PAGE   \* MERGEFORMAT</w:instrText>
+    </w:r>
+    <w:r>
+      <w:rPr>
+        <w:rFonts w:asciiTheme="majorHAnsi" w:eastAsiaTheme="majorEastAsia" w:hAnsiTheme="majorHAnsi" w:cstheme="majorBidi"/>
+        <w:color w:val="2F5496" w:themeColor="accent1" w:themeShade="BF"/>
+        <w:sz w:val="26"/>
+        <w:szCs w:val="26"/>
+      </w:rPr>
+      <w:fldChar w:fldCharType="separate"/>
+    </w:r>
+    <w:r>
+      <w:rPr>
+        <w:rFonts w:asciiTheme="majorHAnsi" w:eastAsiaTheme="majorEastAsia" w:hAnsiTheme="majorHAnsi" w:cstheme="majorBidi"/>
+        <w:color w:val="2F5496" w:themeColor="accent1" w:themeShade="BF"/>
+        <w:sz w:val="26"/>
+        <w:szCs w:val="26"/>
+      </w:rPr>
+      <w:t>2</w:t>
+    </w:r>
+    <w:r>
+      <w:rPr>
+        <w:rFonts w:asciiTheme="majorHAnsi" w:eastAsiaTheme="majorEastAsia" w:hAnsiTheme="majorHAnsi" w:cstheme="majorBidi"/>
+        <w:color w:val="2F5496" w:themeColor="accent1" w:themeShade="BF"/>
+        <w:sz w:val="26"/>
+        <w:szCs w:val="26"/>
+      </w:rPr>
+      <w:fldChar w:fldCharType="end"/>
+    </w:r>
+  </w:p>
+  <w:p>
+    <w:pPr>
+      <w:pStyle w:val="llb"/>
+    </w:pPr>
+  </w:p>
+</w:ftr>
+</file>
+
+<file path=word/footnotes.xml><?xml version="1.0" encoding="utf-8"?>
+<w:footnotes xmlns:wpc="http://schemas.microsoft.com/office/word/2010/wordprocessingCanvas" xmlns:cx="http://schemas.microsoft.com/office/drawing/2014/chartex" xmlns:cx1="http://schemas.microsoft.com/office/drawing/2015/9/8/chartex" xmlns:cx2="http://schemas.microsoft.com/office/drawing/2015/10/21/chartex" xmlns:cx3="http://schemas.microsoft.com/office/drawing/2016/5/9/chartex" xmlns:cx4="http://schemas.microsoft.com/office/drawing/2016/5/10/chartex" xmlns:cx5="http://schemas.microsoft.com/office/drawing/2016/5/11/chartex" xmlns:cx6="http://schemas.microsoft.com/office/drawing/2016/5/12/chartex" xmlns:cx7="http://schemas.microsoft.com/office/drawing/2016/5/13/chartex" xmlns:cx8="http://schemas.microsoft.com/office/drawing/2016/5/14/chartex" xmlns:mc="http://schemas.openxmlformats.org/markup-compatibility/2006" xmlns:aink="http://schemas.microsoft.com/office/drawing/2016/ink" xmlns:am3d="http://schemas.microsoft.com/office/drawing/2017/model3d" xmlns:o="urn:schemas-microsoft-com:office:office" xmlns:r="http://schemas.openxmlformats.org/officeDocument/2006/relationships" xmlns:m="http://schemas.openxmlformats.org/officeDocument/2006/math" xmlns:v="urn:schemas-microsoft-com:vml" xmlns:wp14="http://schemas.microsoft.com/office/word/2010/wordprocessingDrawing" xmlns:wp="http://schemas.openxmlformats.org/drawingml/2006/wordprocessingDrawing" xmlns:w10="urn:schemas-microsoft-com:office:word" xmlns:w="http://schemas.openxmlformats.org/wordprocessingml/2006/main" xmlns:w14="http://schemas.microsoft.com/office/word/2010/wordml" xmlns:w15="http://schemas.microsoft.com/office/word/2012/wordml" xmlns:w16cid="http://schemas.microsoft.com/office/word/2016/wordml/cid" xmlns:w16se="http://schemas.microsoft.com/office/word/2015/wordml/symex" xmlns:wpg="http://schemas.microsoft.com/office/word/2010/wordprocessingGroup" xmlns:wpi="http://schemas.microsoft.com/office/word/2010/wordprocessingInk" xmlns:wne="http://schemas.microsoft.com/office/word/2006/wordml" xmlns:wps="http://schemas.microsoft.com/office/word/2010/wordprocessingShape" mc:Ignorable="w14 w15 w16se w16cid wp14">
+  <w:footnote w:type="separator" w:id="-1">
+    <w:p>
+      <w:pPr>
+        <w:spacing w:after="0" w:line="240" w:lineRule="auto"/>
+      </w:pPr>
+      <w:r>
+        <w:separator/>
+      </w:r>
+    </w:p>
+  </w:footnote>
+  <w:footnote w:type="continuationSeparator" w:id="0">
+    <w:p>
+      <w:pPr>
+        <w:spacing w:after="0" w:line="240" w:lineRule="auto"/>
+      </w:pPr>
+      <w:r>
+        <w:continuationSeparator/>
+      </w:r>
+    </w:p>
+  </w:footnote>
+</w:footnotes>
 </file>
 
 <file path=word/styles.xml><?xml version="1.0" encoding="utf-8"?>
@@ -1861,6 +2537,52 @@
     <w:name w:val="Normal"/>
     <w:qFormat/>
   </w:style>
+  <w:style w:type="paragraph" w:styleId="Cmsor1">
+    <w:name w:val="heading 1"/>
+    <w:basedOn w:val="Norml"/>
+    <w:next w:val="Norml"/>
+    <w:link w:val="Cmsor1Char"/>
+    <w:autoRedefine/>
+    <w:uiPriority w:val="9"/>
+    <w:qFormat/>
+    <w:rsid w:val="00D7273A"/>
+    <w:pPr>
+      <w:keepNext/>
+      <w:keepLines/>
+      <w:spacing w:before="240" w:after="240"/>
+      <w:jc w:val="center"/>
+      <w:outlineLvl w:val="0"/>
+    </w:pPr>
+    <w:rPr>
+      <w:rFonts w:asciiTheme="majorHAnsi" w:eastAsiaTheme="majorEastAsia" w:hAnsiTheme="majorHAnsi" w:cstheme="majorBidi"/>
+      <w:sz w:val="44"/>
+      <w:szCs w:val="32"/>
+    </w:rPr>
+  </w:style>
+  <w:style w:type="paragraph" w:styleId="Cmsor2">
+    <w:name w:val="heading 2"/>
+    <w:basedOn w:val="Norml"/>
+    <w:next w:val="Norml"/>
+    <w:link w:val="Cmsor2Char"/>
+    <w:autoRedefine/>
+    <w:uiPriority w:val="9"/>
+    <w:unhideWhenUsed/>
+    <w:qFormat/>
+    <w:rsid w:val="00896682"/>
+    <w:pPr>
+      <w:keepNext/>
+      <w:keepLines/>
+      <w:spacing w:before="40" w:after="120"/>
+      <w:outlineLvl w:val="1"/>
+    </w:pPr>
+    <w:rPr>
+      <w:rFonts w:asciiTheme="majorHAnsi" w:eastAsiaTheme="majorEastAsia" w:hAnsiTheme="majorHAnsi" w:cstheme="majorBidi"/>
+      <w:smallCaps/>
+      <w:color w:val="2F5496" w:themeColor="accent1" w:themeShade="BF"/>
+      <w:sz w:val="32"/>
+      <w:szCs w:val="26"/>
+    </w:rPr>
+  </w:style>
   <w:style w:type="character" w:default="1" w:styleId="Bekezdsalapbettpusa">
     <w:name w:val="Default Paragraph Font"/>
     <w:uiPriority w:val="1"/>
@@ -1977,6 +2699,127 @@
       <w:sz w:val="40"/>
       <w:szCs w:val="40"/>
     </w:rPr>
+  </w:style>
+  <w:style w:type="character" w:customStyle="1" w:styleId="Cmsor1Char">
+    <w:name w:val="Címsor 1 Char"/>
+    <w:basedOn w:val="Bekezdsalapbettpusa"/>
+    <w:link w:val="Cmsor1"/>
+    <w:uiPriority w:val="9"/>
+    <w:rsid w:val="00D7273A"/>
+    <w:rPr>
+      <w:rFonts w:asciiTheme="majorHAnsi" w:eastAsiaTheme="majorEastAsia" w:hAnsiTheme="majorHAnsi" w:cstheme="majorBidi"/>
+      <w:sz w:val="44"/>
+      <w:szCs w:val="32"/>
+    </w:rPr>
+  </w:style>
+  <w:style w:type="paragraph" w:styleId="Tartalomjegyzkcmsora">
+    <w:name w:val="TOC Heading"/>
+    <w:basedOn w:val="Cmsor1"/>
+    <w:next w:val="Norml"/>
+    <w:uiPriority w:val="39"/>
+    <w:unhideWhenUsed/>
+    <w:qFormat/>
+    <w:rsid w:val="00D7273A"/>
+    <w:pPr>
+      <w:outlineLvl w:val="9"/>
+    </w:pPr>
+    <w:rPr>
+      <w:lang w:eastAsia="hu-HU"/>
+    </w:rPr>
+  </w:style>
+  <w:style w:type="character" w:customStyle="1" w:styleId="Cmsor2Char">
+    <w:name w:val="Címsor 2 Char"/>
+    <w:basedOn w:val="Bekezdsalapbettpusa"/>
+    <w:link w:val="Cmsor2"/>
+    <w:uiPriority w:val="9"/>
+    <w:rsid w:val="00896682"/>
+    <w:rPr>
+      <w:rFonts w:asciiTheme="majorHAnsi" w:eastAsiaTheme="majorEastAsia" w:hAnsiTheme="majorHAnsi" w:cstheme="majorBidi"/>
+      <w:smallCaps/>
+      <w:color w:val="2F5496" w:themeColor="accent1" w:themeShade="BF"/>
+      <w:sz w:val="32"/>
+      <w:szCs w:val="26"/>
+    </w:rPr>
+  </w:style>
+  <w:style w:type="paragraph" w:styleId="TJ1">
+    <w:name w:val="toc 1"/>
+    <w:basedOn w:val="Norml"/>
+    <w:next w:val="Norml"/>
+    <w:autoRedefine/>
+    <w:uiPriority w:val="39"/>
+    <w:unhideWhenUsed/>
+    <w:rsid w:val="00896682"/>
+    <w:pPr>
+      <w:spacing w:after="100"/>
+    </w:pPr>
+  </w:style>
+  <w:style w:type="paragraph" w:styleId="TJ2">
+    <w:name w:val="toc 2"/>
+    <w:basedOn w:val="Norml"/>
+    <w:next w:val="Norml"/>
+    <w:autoRedefine/>
+    <w:uiPriority w:val="39"/>
+    <w:unhideWhenUsed/>
+    <w:rsid w:val="00896682"/>
+    <w:pPr>
+      <w:spacing w:after="100"/>
+      <w:ind w:left="220"/>
+    </w:pPr>
+  </w:style>
+  <w:style w:type="character" w:styleId="Hiperhivatkozs">
+    <w:name w:val="Hyperlink"/>
+    <w:basedOn w:val="Bekezdsalapbettpusa"/>
+    <w:uiPriority w:val="99"/>
+    <w:unhideWhenUsed/>
+    <w:rsid w:val="00896682"/>
+    <w:rPr>
+      <w:color w:val="0563C1" w:themeColor="hyperlink"/>
+      <w:u w:val="single"/>
+    </w:rPr>
+  </w:style>
+  <w:style w:type="paragraph" w:styleId="lfej">
+    <w:name w:val="header"/>
+    <w:basedOn w:val="Norml"/>
+    <w:link w:val="lfejChar"/>
+    <w:uiPriority w:val="99"/>
+    <w:unhideWhenUsed/>
+    <w:rsid w:val="00B17121"/>
+    <w:pPr>
+      <w:tabs>
+        <w:tab w:val="center" w:pos="4536"/>
+        <w:tab w:val="right" w:pos="9072"/>
+      </w:tabs>
+      <w:spacing w:after="0" w:line="240" w:lineRule="auto"/>
+    </w:pPr>
+  </w:style>
+  <w:style w:type="character" w:customStyle="1" w:styleId="lfejChar">
+    <w:name w:val="Élőfej Char"/>
+    <w:basedOn w:val="Bekezdsalapbettpusa"/>
+    <w:link w:val="lfej"/>
+    <w:uiPriority w:val="99"/>
+    <w:rsid w:val="00B17121"/>
+  </w:style>
+  <w:style w:type="paragraph" w:styleId="llb">
+    <w:name w:val="footer"/>
+    <w:basedOn w:val="Norml"/>
+    <w:link w:val="llbChar"/>
+    <w:uiPriority w:val="99"/>
+    <w:unhideWhenUsed/>
+    <w:rsid w:val="00B17121"/>
+    <w:pPr>
+      <w:tabs>
+        <w:tab w:val="center" w:pos="4536"/>
+        <w:tab w:val="right" w:pos="9072"/>
+      </w:tabs>
+      <w:spacing w:after="0" w:line="240" w:lineRule="auto"/>
+    </w:pPr>
+  </w:style>
+  <w:style w:type="character" w:customStyle="1" w:styleId="llbChar">
+    <w:name w:val="Élőláb Char"/>
+    <w:basedOn w:val="Bekezdsalapbettpusa"/>
+    <w:link w:val="llb"/>
+    <w:uiPriority w:val="99"/>
+    <w:rsid w:val="00B17121"/>
   </w:style>
 </w:styles>
 </file>

</xml_diff>